<commit_message>
cahier de bord modification
</commit_message>
<xml_diff>
--- a/Documentation/Cahier de bord.docx
+++ b/Documentation/Cahier de bord.docx
@@ -375,17 +375,18 @@
           </w:p>
           <w:p>
             <w:pPr>
-              <w:rPr>
-                <w:rFonts w:ascii="Arial" w:hAnsi="Arial" w:cs="Arial"/>
-                <w:lang w:val="fr-FR"/>
-              </w:rPr>
-            </w:pPr>
-            <w:r>
-              <w:rPr>
-                <w:rFonts w:ascii="Arial" w:hAnsi="Arial" w:cs="Arial"/>
-                <w:lang w:val="fr-FR"/>
-              </w:rPr>
-              <w:t xml:space="preserve">       ---------------</w:t>
+              <w:jc w:val="center"/>
+              <w:rPr>
+                <w:rFonts w:ascii="Arial" w:hAnsi="Arial" w:cs="Arial"/>
+                <w:lang w:val="fr-FR"/>
+              </w:rPr>
+            </w:pPr>
+            <w:r>
+              <w:rPr>
+                <w:rFonts w:ascii="Arial" w:hAnsi="Arial" w:cs="Arial"/>
+                <w:lang w:val="fr-FR"/>
+              </w:rPr>
+              <w:t>Remise en place du projet (Changement entre PHP et JAVA)</w:t>
             </w:r>
           </w:p>
         </w:tc>
@@ -427,25 +428,18 @@
           </w:p>
           <w:p>
             <w:pPr>
-              <w:rPr>
-                <w:rFonts w:ascii="Arial" w:hAnsi="Arial" w:cs="Arial"/>
-                <w:lang w:val="fr-FR"/>
-              </w:rPr>
-            </w:pPr>
-          </w:p>
-          <w:p>
-            <w:pPr>
-              <w:rPr>
-                <w:rFonts w:ascii="Arial" w:hAnsi="Arial" w:cs="Arial"/>
-                <w:lang w:val="fr-FR"/>
-              </w:rPr>
-            </w:pPr>
-            <w:r>
-              <w:rPr>
-                <w:rFonts w:ascii="Arial" w:hAnsi="Arial" w:cs="Arial"/>
-                <w:lang w:val="fr-FR"/>
-              </w:rPr>
-              <w:t xml:space="preserve">     --------------</w:t>
+              <w:jc w:val="both"/>
+              <w:rPr>
+                <w:rFonts w:ascii="Arial" w:hAnsi="Arial" w:cs="Arial"/>
+                <w:lang w:val="fr-FR"/>
+              </w:rPr>
+            </w:pPr>
+            <w:r>
+              <w:rPr>
+                <w:rFonts w:ascii="Arial" w:hAnsi="Arial" w:cs="Arial"/>
+                <w:lang w:val="fr-FR"/>
+              </w:rPr>
+              <w:t>Mise en accord de l’idée en groupe puis correction sur le planning, documentation et Trello</w:t>
             </w:r>
           </w:p>
         </w:tc>
@@ -663,42 +657,7 @@
                 <w:rFonts w:ascii="Arial" w:hAnsi="Arial" w:cs="Arial"/>
                 <w:lang w:val="fr-FR"/>
               </w:rPr>
-              <w:t>2</w:t>
-            </w:r>
-            <w:r>
-              <w:rPr>
-                <w:rFonts w:ascii="Arial" w:hAnsi="Arial" w:cs="Arial"/>
-                <w:lang w:val="fr-FR"/>
-              </w:rPr>
-              <w:t>3</w:t>
-            </w:r>
-            <w:r>
-              <w:rPr>
-                <w:rFonts w:ascii="Arial" w:hAnsi="Arial" w:cs="Arial"/>
-                <w:lang w:val="fr-FR"/>
-              </w:rPr>
-              <w:t>.0</w:t>
-            </w:r>
-            <w:r>
-              <w:rPr>
-                <w:rFonts w:ascii="Arial" w:hAnsi="Arial" w:cs="Arial"/>
-                <w:lang w:val="fr-FR"/>
-              </w:rPr>
-              <w:t>2</w:t>
-            </w:r>
-            <w:r>
-              <w:rPr>
-                <w:rFonts w:ascii="Arial" w:hAnsi="Arial" w:cs="Arial"/>
-                <w:lang w:val="fr-FR"/>
-              </w:rPr>
-              <w:t>.20</w:t>
-            </w:r>
-            <w:r>
-              <w:rPr>
-                <w:rFonts w:ascii="Arial" w:hAnsi="Arial" w:cs="Arial"/>
-                <w:lang w:val="fr-FR"/>
-              </w:rPr>
-              <w:t>22</w:t>
+              <w:t>23.02.2022</w:t>
             </w:r>
           </w:p>
         </w:tc>

</xml_diff>

<commit_message>
modification cahier de bord
</commit_message>
<xml_diff>
--- a/Documentation/Cahier de bord.docx
+++ b/Documentation/Cahier de bord.docx
@@ -29,25 +29,27 @@
     </w:p>
     <w:tbl>
       <w:tblPr>
-        <w:tblStyle w:val="Grilledutableau"/>
-        <w:tblW w:w="9947" w:type="dxa"/>
-        <w:tblInd w:w="-446" w:type="dxa"/>
+        <w:tblStyle w:val="TableauGrille4-Accentuation1"/>
+        <w:tblW w:w="10243" w:type="dxa"/>
+        <w:tblInd w:w="-596" w:type="dxa"/>
         <w:tblLook w:val="04A0" w:firstRow="1" w:lastRow="0" w:firstColumn="1" w:lastColumn="0" w:noHBand="0" w:noVBand="1"/>
       </w:tblPr>
       <w:tblGrid>
-        <w:gridCol w:w="1855"/>
-        <w:gridCol w:w="1788"/>
-        <w:gridCol w:w="2156"/>
-        <w:gridCol w:w="2276"/>
-        <w:gridCol w:w="1872"/>
+        <w:gridCol w:w="1910"/>
+        <w:gridCol w:w="1841"/>
+        <w:gridCol w:w="2220"/>
+        <w:gridCol w:w="2344"/>
+        <w:gridCol w:w="1928"/>
       </w:tblGrid>
       <w:tr>
         <w:trPr>
-          <w:trHeight w:val="379"/>
+          <w:cnfStyle w:val="100000000000" w:firstRow="1" w:lastRow="0" w:firstColumn="0" w:lastColumn="0" w:oddVBand="0" w:evenVBand="0" w:oddHBand="0" w:evenHBand="0" w:firstRowFirstColumn="0" w:firstRowLastColumn="0" w:lastRowFirstColumn="0" w:lastRowLastColumn="0"/>
+          <w:trHeight w:val="403"/>
         </w:trPr>
         <w:tc>
           <w:tcPr>
-            <w:tcW w:w="1855" w:type="dxa"/>
+            <w:cnfStyle w:val="001000000000" w:firstRow="0" w:lastRow="0" w:firstColumn="1" w:lastColumn="0" w:oddVBand="0" w:evenVBand="0" w:oddHBand="0" w:evenHBand="0" w:firstRowFirstColumn="0" w:firstRowLastColumn="0" w:lastRowFirstColumn="0" w:lastRowLastColumn="0"/>
+            <w:tcW w:w="1910" w:type="dxa"/>
           </w:tcPr>
           <w:p>
             <w:pPr>
@@ -68,11 +70,12 @@
         </w:tc>
         <w:tc>
           <w:tcPr>
-            <w:tcW w:w="1788" w:type="dxa"/>
-          </w:tcPr>
-          <w:p>
-            <w:pPr>
-              <w:jc w:val="center"/>
+            <w:tcW w:w="1841" w:type="dxa"/>
+          </w:tcPr>
+          <w:p>
+            <w:pPr>
+              <w:jc w:val="center"/>
+              <w:cnfStyle w:val="100000000000" w:firstRow="1" w:lastRow="0" w:firstColumn="0" w:lastColumn="0" w:oddVBand="0" w:evenVBand="0" w:oddHBand="0" w:evenHBand="0" w:firstRowFirstColumn="0" w:firstRowLastColumn="0" w:lastRowFirstColumn="0" w:lastRowLastColumn="0"/>
               <w:rPr>
                 <w:rFonts w:ascii="Arial" w:hAnsi="Arial" w:cs="Arial"/>
                 <w:lang w:val="fr-FR"/>
@@ -89,11 +92,12 @@
         </w:tc>
         <w:tc>
           <w:tcPr>
-            <w:tcW w:w="2156" w:type="dxa"/>
-          </w:tcPr>
-          <w:p>
-            <w:pPr>
-              <w:jc w:val="center"/>
+            <w:tcW w:w="2220" w:type="dxa"/>
+          </w:tcPr>
+          <w:p>
+            <w:pPr>
+              <w:jc w:val="center"/>
+              <w:cnfStyle w:val="100000000000" w:firstRow="1" w:lastRow="0" w:firstColumn="0" w:lastColumn="0" w:oddVBand="0" w:evenVBand="0" w:oddHBand="0" w:evenHBand="0" w:firstRowFirstColumn="0" w:firstRowLastColumn="0" w:lastRowFirstColumn="0" w:lastRowLastColumn="0"/>
               <w:rPr>
                 <w:rFonts w:ascii="Arial" w:hAnsi="Arial" w:cs="Arial"/>
                 <w:lang w:val="fr-FR"/>
@@ -110,11 +114,12 @@
         </w:tc>
         <w:tc>
           <w:tcPr>
-            <w:tcW w:w="2276" w:type="dxa"/>
-          </w:tcPr>
-          <w:p>
-            <w:pPr>
-              <w:jc w:val="center"/>
+            <w:tcW w:w="2344" w:type="dxa"/>
+          </w:tcPr>
+          <w:p>
+            <w:pPr>
+              <w:jc w:val="center"/>
+              <w:cnfStyle w:val="100000000000" w:firstRow="1" w:lastRow="0" w:firstColumn="0" w:lastColumn="0" w:oddVBand="0" w:evenVBand="0" w:oddHBand="0" w:evenHBand="0" w:firstRowFirstColumn="0" w:firstRowLastColumn="0" w:lastRowFirstColumn="0" w:lastRowLastColumn="0"/>
               <w:rPr>
                 <w:rFonts w:ascii="Arial" w:hAnsi="Arial" w:cs="Arial"/>
                 <w:lang w:val="fr-FR"/>
@@ -131,11 +136,12 @@
         </w:tc>
         <w:tc>
           <w:tcPr>
-            <w:tcW w:w="1872" w:type="dxa"/>
-          </w:tcPr>
-          <w:p>
-            <w:pPr>
-              <w:jc w:val="center"/>
+            <w:tcW w:w="1928" w:type="dxa"/>
+          </w:tcPr>
+          <w:p>
+            <w:pPr>
+              <w:jc w:val="center"/>
+              <w:cnfStyle w:val="100000000000" w:firstRow="1" w:lastRow="0" w:firstColumn="0" w:lastColumn="0" w:oddVBand="0" w:evenVBand="0" w:oddHBand="0" w:evenHBand="0" w:firstRowFirstColumn="0" w:firstRowLastColumn="0" w:lastRowFirstColumn="0" w:lastRowLastColumn="0"/>
               <w:rPr>
                 <w:rFonts w:ascii="Arial" w:hAnsi="Arial" w:cs="Arial"/>
                 <w:lang w:val="fr-FR"/>
@@ -153,11 +159,13 @@
       </w:tr>
       <w:tr>
         <w:trPr>
-          <w:trHeight w:val="3550"/>
+          <w:cnfStyle w:val="000000100000" w:firstRow="0" w:lastRow="0" w:firstColumn="0" w:lastColumn="0" w:oddVBand="0" w:evenVBand="0" w:oddHBand="1" w:evenHBand="0" w:firstRowFirstColumn="0" w:firstRowLastColumn="0" w:lastRowFirstColumn="0" w:lastRowLastColumn="0"/>
+          <w:trHeight w:val="3777"/>
         </w:trPr>
         <w:tc>
           <w:tcPr>
-            <w:tcW w:w="1855" w:type="dxa"/>
+            <w:cnfStyle w:val="001000000000" w:firstRow="0" w:lastRow="0" w:firstColumn="1" w:lastColumn="0" w:oddVBand="0" w:evenVBand="0" w:oddHBand="0" w:evenHBand="0" w:firstRowFirstColumn="0" w:firstRowLastColumn="0" w:lastRowFirstColumn="0" w:lastRowLastColumn="0"/>
+            <w:tcW w:w="1910" w:type="dxa"/>
           </w:tcPr>
           <w:p>
             <w:pPr>
@@ -236,18 +244,20 @@
         </w:tc>
         <w:tc>
           <w:tcPr>
-            <w:tcW w:w="1788" w:type="dxa"/>
-          </w:tcPr>
-          <w:p>
-            <w:pPr>
-              <w:rPr>
-                <w:rFonts w:ascii="Arial" w:hAnsi="Arial" w:cs="Arial"/>
-                <w:lang w:val="fr-FR"/>
-              </w:rPr>
-            </w:pPr>
-          </w:p>
-          <w:p>
-            <w:pPr>
+            <w:tcW w:w="1841" w:type="dxa"/>
+          </w:tcPr>
+          <w:p>
+            <w:pPr>
+              <w:cnfStyle w:val="000000100000" w:firstRow="0" w:lastRow="0" w:firstColumn="0" w:lastColumn="0" w:oddVBand="0" w:evenVBand="0" w:oddHBand="1" w:evenHBand="0" w:firstRowFirstColumn="0" w:firstRowLastColumn="0" w:lastRowFirstColumn="0" w:lastRowLastColumn="0"/>
+              <w:rPr>
+                <w:rFonts w:ascii="Arial" w:hAnsi="Arial" w:cs="Arial"/>
+                <w:lang w:val="fr-FR"/>
+              </w:rPr>
+            </w:pPr>
+          </w:p>
+          <w:p>
+            <w:pPr>
+              <w:cnfStyle w:val="000000100000" w:firstRow="0" w:lastRow="0" w:firstColumn="0" w:lastColumn="0" w:oddVBand="0" w:evenVBand="0" w:oddHBand="1" w:evenHBand="0" w:firstRowFirstColumn="0" w:firstRowLastColumn="0" w:lastRowFirstColumn="0" w:lastRowLastColumn="0"/>
               <w:rPr>
                 <w:rFonts w:ascii="Arial" w:hAnsi="Arial" w:cs="Arial"/>
                 <w:lang w:val="fr-FR"/>
@@ -263,6 +273,7 @@
           </w:p>
           <w:p>
             <w:pPr>
+              <w:cnfStyle w:val="000000100000" w:firstRow="0" w:lastRow="0" w:firstColumn="0" w:lastColumn="0" w:oddVBand="0" w:evenVBand="0" w:oddHBand="1" w:evenHBand="0" w:firstRowFirstColumn="0" w:firstRowLastColumn="0" w:lastRowFirstColumn="0" w:lastRowLastColumn="0"/>
               <w:rPr>
                 <w:rFonts w:ascii="Arial" w:hAnsi="Arial" w:cs="Arial"/>
                 <w:lang w:val="fr-FR"/>
@@ -279,42 +290,47 @@
         </w:tc>
         <w:tc>
           <w:tcPr>
-            <w:tcW w:w="2156" w:type="dxa"/>
-          </w:tcPr>
-          <w:p>
-            <w:pPr>
-              <w:rPr>
-                <w:rFonts w:ascii="Arial" w:hAnsi="Arial" w:cs="Arial"/>
-                <w:lang w:val="fr-FR"/>
-              </w:rPr>
-            </w:pPr>
-          </w:p>
-          <w:p>
-            <w:pPr>
-              <w:rPr>
-                <w:rFonts w:ascii="Arial" w:hAnsi="Arial" w:cs="Arial"/>
-                <w:lang w:val="fr-FR"/>
-              </w:rPr>
-            </w:pPr>
-          </w:p>
-          <w:p>
-            <w:pPr>
-              <w:rPr>
-                <w:rFonts w:ascii="Arial" w:hAnsi="Arial" w:cs="Arial"/>
-                <w:lang w:val="fr-FR"/>
-              </w:rPr>
-            </w:pPr>
-          </w:p>
-          <w:p>
-            <w:pPr>
-              <w:rPr>
-                <w:rFonts w:ascii="Arial" w:hAnsi="Arial" w:cs="Arial"/>
-                <w:lang w:val="fr-FR"/>
-              </w:rPr>
-            </w:pPr>
-          </w:p>
-          <w:p>
-            <w:pPr>
+            <w:tcW w:w="2220" w:type="dxa"/>
+          </w:tcPr>
+          <w:p>
+            <w:pPr>
+              <w:cnfStyle w:val="000000100000" w:firstRow="0" w:lastRow="0" w:firstColumn="0" w:lastColumn="0" w:oddVBand="0" w:evenVBand="0" w:oddHBand="1" w:evenHBand="0" w:firstRowFirstColumn="0" w:firstRowLastColumn="0" w:lastRowFirstColumn="0" w:lastRowLastColumn="0"/>
+              <w:rPr>
+                <w:rFonts w:ascii="Arial" w:hAnsi="Arial" w:cs="Arial"/>
+                <w:lang w:val="fr-FR"/>
+              </w:rPr>
+            </w:pPr>
+          </w:p>
+          <w:p>
+            <w:pPr>
+              <w:cnfStyle w:val="000000100000" w:firstRow="0" w:lastRow="0" w:firstColumn="0" w:lastColumn="0" w:oddVBand="0" w:evenVBand="0" w:oddHBand="1" w:evenHBand="0" w:firstRowFirstColumn="0" w:firstRowLastColumn="0" w:lastRowFirstColumn="0" w:lastRowLastColumn="0"/>
+              <w:rPr>
+                <w:rFonts w:ascii="Arial" w:hAnsi="Arial" w:cs="Arial"/>
+                <w:lang w:val="fr-FR"/>
+              </w:rPr>
+            </w:pPr>
+          </w:p>
+          <w:p>
+            <w:pPr>
+              <w:cnfStyle w:val="000000100000" w:firstRow="0" w:lastRow="0" w:firstColumn="0" w:lastColumn="0" w:oddVBand="0" w:evenVBand="0" w:oddHBand="1" w:evenHBand="0" w:firstRowFirstColumn="0" w:firstRowLastColumn="0" w:lastRowFirstColumn="0" w:lastRowLastColumn="0"/>
+              <w:rPr>
+                <w:rFonts w:ascii="Arial" w:hAnsi="Arial" w:cs="Arial"/>
+                <w:lang w:val="fr-FR"/>
+              </w:rPr>
+            </w:pPr>
+          </w:p>
+          <w:p>
+            <w:pPr>
+              <w:cnfStyle w:val="000000100000" w:firstRow="0" w:lastRow="0" w:firstColumn="0" w:lastColumn="0" w:oddVBand="0" w:evenVBand="0" w:oddHBand="1" w:evenHBand="0" w:firstRowFirstColumn="0" w:firstRowLastColumn="0" w:lastRowFirstColumn="0" w:lastRowLastColumn="0"/>
+              <w:rPr>
+                <w:rFonts w:ascii="Arial" w:hAnsi="Arial" w:cs="Arial"/>
+                <w:lang w:val="fr-FR"/>
+              </w:rPr>
+            </w:pPr>
+          </w:p>
+          <w:p>
+            <w:pPr>
+              <w:cnfStyle w:val="000000100000" w:firstRow="0" w:lastRow="0" w:firstColumn="0" w:lastColumn="0" w:oddVBand="0" w:evenVBand="0" w:oddHBand="1" w:evenHBand="0" w:firstRowFirstColumn="0" w:firstRowLastColumn="0" w:lastRowFirstColumn="0" w:lastRowLastColumn="0"/>
               <w:rPr>
                 <w:rFonts w:ascii="Arial" w:hAnsi="Arial" w:cs="Arial"/>
                 <w:lang w:val="fr-FR"/>
@@ -331,51 +347,57 @@
         </w:tc>
         <w:tc>
           <w:tcPr>
-            <w:tcW w:w="2276" w:type="dxa"/>
-          </w:tcPr>
-          <w:p>
-            <w:pPr>
-              <w:rPr>
-                <w:rFonts w:ascii="Arial" w:hAnsi="Arial" w:cs="Arial"/>
-                <w:lang w:val="fr-FR"/>
-              </w:rPr>
-            </w:pPr>
-          </w:p>
-          <w:p>
-            <w:pPr>
-              <w:rPr>
-                <w:rFonts w:ascii="Arial" w:hAnsi="Arial" w:cs="Arial"/>
-                <w:lang w:val="fr-FR"/>
-              </w:rPr>
-            </w:pPr>
-          </w:p>
-          <w:p>
-            <w:pPr>
-              <w:rPr>
-                <w:rFonts w:ascii="Arial" w:hAnsi="Arial" w:cs="Arial"/>
-                <w:lang w:val="fr-FR"/>
-              </w:rPr>
-            </w:pPr>
-          </w:p>
-          <w:p>
-            <w:pPr>
-              <w:rPr>
-                <w:rFonts w:ascii="Arial" w:hAnsi="Arial" w:cs="Arial"/>
-                <w:lang w:val="fr-FR"/>
-              </w:rPr>
-            </w:pPr>
-          </w:p>
-          <w:p>
-            <w:pPr>
-              <w:rPr>
-                <w:rFonts w:ascii="Arial" w:hAnsi="Arial" w:cs="Arial"/>
-                <w:lang w:val="fr-FR"/>
-              </w:rPr>
-            </w:pPr>
-          </w:p>
-          <w:p>
-            <w:pPr>
-              <w:jc w:val="center"/>
+            <w:tcW w:w="2344" w:type="dxa"/>
+          </w:tcPr>
+          <w:p>
+            <w:pPr>
+              <w:cnfStyle w:val="000000100000" w:firstRow="0" w:lastRow="0" w:firstColumn="0" w:lastColumn="0" w:oddVBand="0" w:evenVBand="0" w:oddHBand="1" w:evenHBand="0" w:firstRowFirstColumn="0" w:firstRowLastColumn="0" w:lastRowFirstColumn="0" w:lastRowLastColumn="0"/>
+              <w:rPr>
+                <w:rFonts w:ascii="Arial" w:hAnsi="Arial" w:cs="Arial"/>
+                <w:lang w:val="fr-FR"/>
+              </w:rPr>
+            </w:pPr>
+          </w:p>
+          <w:p>
+            <w:pPr>
+              <w:cnfStyle w:val="000000100000" w:firstRow="0" w:lastRow="0" w:firstColumn="0" w:lastColumn="0" w:oddVBand="0" w:evenVBand="0" w:oddHBand="1" w:evenHBand="0" w:firstRowFirstColumn="0" w:firstRowLastColumn="0" w:lastRowFirstColumn="0" w:lastRowLastColumn="0"/>
+              <w:rPr>
+                <w:rFonts w:ascii="Arial" w:hAnsi="Arial" w:cs="Arial"/>
+                <w:lang w:val="fr-FR"/>
+              </w:rPr>
+            </w:pPr>
+          </w:p>
+          <w:p>
+            <w:pPr>
+              <w:cnfStyle w:val="000000100000" w:firstRow="0" w:lastRow="0" w:firstColumn="0" w:lastColumn="0" w:oddVBand="0" w:evenVBand="0" w:oddHBand="1" w:evenHBand="0" w:firstRowFirstColumn="0" w:firstRowLastColumn="0" w:lastRowFirstColumn="0" w:lastRowLastColumn="0"/>
+              <w:rPr>
+                <w:rFonts w:ascii="Arial" w:hAnsi="Arial" w:cs="Arial"/>
+                <w:lang w:val="fr-FR"/>
+              </w:rPr>
+            </w:pPr>
+          </w:p>
+          <w:p>
+            <w:pPr>
+              <w:cnfStyle w:val="000000100000" w:firstRow="0" w:lastRow="0" w:firstColumn="0" w:lastColumn="0" w:oddVBand="0" w:evenVBand="0" w:oddHBand="1" w:evenHBand="0" w:firstRowFirstColumn="0" w:firstRowLastColumn="0" w:lastRowFirstColumn="0" w:lastRowLastColumn="0"/>
+              <w:rPr>
+                <w:rFonts w:ascii="Arial" w:hAnsi="Arial" w:cs="Arial"/>
+                <w:lang w:val="fr-FR"/>
+              </w:rPr>
+            </w:pPr>
+          </w:p>
+          <w:p>
+            <w:pPr>
+              <w:cnfStyle w:val="000000100000" w:firstRow="0" w:lastRow="0" w:firstColumn="0" w:lastColumn="0" w:oddVBand="0" w:evenVBand="0" w:oddHBand="1" w:evenHBand="0" w:firstRowFirstColumn="0" w:firstRowLastColumn="0" w:lastRowFirstColumn="0" w:lastRowLastColumn="0"/>
+              <w:rPr>
+                <w:rFonts w:ascii="Arial" w:hAnsi="Arial" w:cs="Arial"/>
+                <w:lang w:val="fr-FR"/>
+              </w:rPr>
+            </w:pPr>
+          </w:p>
+          <w:p>
+            <w:pPr>
+              <w:jc w:val="center"/>
+              <w:cnfStyle w:val="000000100000" w:firstRow="0" w:lastRow="0" w:firstColumn="0" w:lastColumn="0" w:oddVBand="0" w:evenVBand="0" w:oddHBand="1" w:evenHBand="0" w:firstRowFirstColumn="0" w:firstRowLastColumn="0" w:lastRowFirstColumn="0" w:lastRowLastColumn="0"/>
               <w:rPr>
                 <w:rFonts w:ascii="Arial" w:hAnsi="Arial" w:cs="Arial"/>
                 <w:lang w:val="fr-FR"/>
@@ -392,34 +414,38 @@
         </w:tc>
         <w:tc>
           <w:tcPr>
-            <w:tcW w:w="1872" w:type="dxa"/>
-          </w:tcPr>
-          <w:p>
-            <w:pPr>
-              <w:rPr>
-                <w:rFonts w:ascii="Arial" w:hAnsi="Arial" w:cs="Arial"/>
-                <w:lang w:val="fr-FR"/>
-              </w:rPr>
-            </w:pPr>
-          </w:p>
-          <w:p>
-            <w:pPr>
-              <w:rPr>
-                <w:rFonts w:ascii="Arial" w:hAnsi="Arial" w:cs="Arial"/>
-                <w:lang w:val="fr-FR"/>
-              </w:rPr>
-            </w:pPr>
-          </w:p>
-          <w:p>
-            <w:pPr>
-              <w:rPr>
-                <w:rFonts w:ascii="Arial" w:hAnsi="Arial" w:cs="Arial"/>
-                <w:lang w:val="fr-FR"/>
-              </w:rPr>
-            </w:pPr>
-          </w:p>
-          <w:p>
-            <w:pPr>
+            <w:tcW w:w="1928" w:type="dxa"/>
+          </w:tcPr>
+          <w:p>
+            <w:pPr>
+              <w:cnfStyle w:val="000000100000" w:firstRow="0" w:lastRow="0" w:firstColumn="0" w:lastColumn="0" w:oddVBand="0" w:evenVBand="0" w:oddHBand="1" w:evenHBand="0" w:firstRowFirstColumn="0" w:firstRowLastColumn="0" w:lastRowFirstColumn="0" w:lastRowLastColumn="0"/>
+              <w:rPr>
+                <w:rFonts w:ascii="Arial" w:hAnsi="Arial" w:cs="Arial"/>
+                <w:lang w:val="fr-FR"/>
+              </w:rPr>
+            </w:pPr>
+          </w:p>
+          <w:p>
+            <w:pPr>
+              <w:cnfStyle w:val="000000100000" w:firstRow="0" w:lastRow="0" w:firstColumn="0" w:lastColumn="0" w:oddVBand="0" w:evenVBand="0" w:oddHBand="1" w:evenHBand="0" w:firstRowFirstColumn="0" w:firstRowLastColumn="0" w:lastRowFirstColumn="0" w:lastRowLastColumn="0"/>
+              <w:rPr>
+                <w:rFonts w:ascii="Arial" w:hAnsi="Arial" w:cs="Arial"/>
+                <w:lang w:val="fr-FR"/>
+              </w:rPr>
+            </w:pPr>
+          </w:p>
+          <w:p>
+            <w:pPr>
+              <w:cnfStyle w:val="000000100000" w:firstRow="0" w:lastRow="0" w:firstColumn="0" w:lastColumn="0" w:oddVBand="0" w:evenVBand="0" w:oddHBand="1" w:evenHBand="0" w:firstRowFirstColumn="0" w:firstRowLastColumn="0" w:lastRowFirstColumn="0" w:lastRowLastColumn="0"/>
+              <w:rPr>
+                <w:rFonts w:ascii="Arial" w:hAnsi="Arial" w:cs="Arial"/>
+                <w:lang w:val="fr-FR"/>
+              </w:rPr>
+            </w:pPr>
+          </w:p>
+          <w:p>
+            <w:pPr>
+              <w:cnfStyle w:val="000000100000" w:firstRow="0" w:lastRow="0" w:firstColumn="0" w:lastColumn="0" w:oddVBand="0" w:evenVBand="0" w:oddHBand="1" w:evenHBand="0" w:firstRowFirstColumn="0" w:firstRowLastColumn="0" w:lastRowFirstColumn="0" w:lastRowLastColumn="0"/>
               <w:rPr>
                 <w:rFonts w:ascii="Arial" w:hAnsi="Arial" w:cs="Arial"/>
                 <w:lang w:val="fr-FR"/>
@@ -429,6 +455,7 @@
           <w:p>
             <w:pPr>
               <w:jc w:val="both"/>
+              <w:cnfStyle w:val="000000100000" w:firstRow="0" w:lastRow="0" w:firstColumn="0" w:lastColumn="0" w:oddVBand="0" w:evenVBand="0" w:oddHBand="1" w:evenHBand="0" w:firstRowFirstColumn="0" w:firstRowLastColumn="0" w:lastRowFirstColumn="0" w:lastRowLastColumn="0"/>
               <w:rPr>
                 <w:rFonts w:ascii="Arial" w:hAnsi="Arial" w:cs="Arial"/>
                 <w:lang w:val="fr-FR"/>
@@ -463,25 +490,27 @@
     </w:p>
     <w:tbl>
       <w:tblPr>
-        <w:tblStyle w:val="Grilledutableau"/>
-        <w:tblW w:w="9947" w:type="dxa"/>
-        <w:tblInd w:w="-446" w:type="dxa"/>
+        <w:tblStyle w:val="TableauGrille4-Accentuation1"/>
+        <w:tblW w:w="10243" w:type="dxa"/>
+        <w:tblInd w:w="-596" w:type="dxa"/>
         <w:tblLook w:val="04A0" w:firstRow="1" w:lastRow="0" w:firstColumn="1" w:lastColumn="0" w:noHBand="0" w:noVBand="1"/>
       </w:tblPr>
       <w:tblGrid>
-        <w:gridCol w:w="1855"/>
-        <w:gridCol w:w="1788"/>
-        <w:gridCol w:w="2156"/>
-        <w:gridCol w:w="2276"/>
-        <w:gridCol w:w="1872"/>
+        <w:gridCol w:w="1910"/>
+        <w:gridCol w:w="1841"/>
+        <w:gridCol w:w="2220"/>
+        <w:gridCol w:w="2344"/>
+        <w:gridCol w:w="1928"/>
       </w:tblGrid>
       <w:tr>
         <w:trPr>
-          <w:trHeight w:val="379"/>
+          <w:cnfStyle w:val="100000000000" w:firstRow="1" w:lastRow="0" w:firstColumn="0" w:lastColumn="0" w:oddVBand="0" w:evenVBand="0" w:oddHBand="0" w:evenHBand="0" w:firstRowFirstColumn="0" w:firstRowLastColumn="0" w:lastRowFirstColumn="0" w:lastRowLastColumn="0"/>
+          <w:trHeight w:val="403"/>
         </w:trPr>
         <w:tc>
           <w:tcPr>
-            <w:tcW w:w="1855" w:type="dxa"/>
+            <w:cnfStyle w:val="001000000000" w:firstRow="0" w:lastRow="0" w:firstColumn="1" w:lastColumn="0" w:oddVBand="0" w:evenVBand="0" w:oddHBand="0" w:evenHBand="0" w:firstRowFirstColumn="0" w:firstRowLastColumn="0" w:lastRowFirstColumn="0" w:lastRowLastColumn="0"/>
+            <w:tcW w:w="1910" w:type="dxa"/>
           </w:tcPr>
           <w:p>
             <w:pPr>
@@ -502,11 +531,12 @@
         </w:tc>
         <w:tc>
           <w:tcPr>
-            <w:tcW w:w="1788" w:type="dxa"/>
-          </w:tcPr>
-          <w:p>
-            <w:pPr>
-              <w:jc w:val="center"/>
+            <w:tcW w:w="1841" w:type="dxa"/>
+          </w:tcPr>
+          <w:p>
+            <w:pPr>
+              <w:jc w:val="center"/>
+              <w:cnfStyle w:val="100000000000" w:firstRow="1" w:lastRow="0" w:firstColumn="0" w:lastColumn="0" w:oddVBand="0" w:evenVBand="0" w:oddHBand="0" w:evenHBand="0" w:firstRowFirstColumn="0" w:firstRowLastColumn="0" w:lastRowFirstColumn="0" w:lastRowLastColumn="0"/>
               <w:rPr>
                 <w:rFonts w:ascii="Arial" w:hAnsi="Arial" w:cs="Arial"/>
                 <w:lang w:val="fr-FR"/>
@@ -523,11 +553,12 @@
         </w:tc>
         <w:tc>
           <w:tcPr>
-            <w:tcW w:w="2156" w:type="dxa"/>
-          </w:tcPr>
-          <w:p>
-            <w:pPr>
-              <w:jc w:val="center"/>
+            <w:tcW w:w="2220" w:type="dxa"/>
+          </w:tcPr>
+          <w:p>
+            <w:pPr>
+              <w:jc w:val="center"/>
+              <w:cnfStyle w:val="100000000000" w:firstRow="1" w:lastRow="0" w:firstColumn="0" w:lastColumn="0" w:oddVBand="0" w:evenVBand="0" w:oddHBand="0" w:evenHBand="0" w:firstRowFirstColumn="0" w:firstRowLastColumn="0" w:lastRowFirstColumn="0" w:lastRowLastColumn="0"/>
               <w:rPr>
                 <w:rFonts w:ascii="Arial" w:hAnsi="Arial" w:cs="Arial"/>
                 <w:lang w:val="fr-FR"/>
@@ -544,11 +575,12 @@
         </w:tc>
         <w:tc>
           <w:tcPr>
-            <w:tcW w:w="2276" w:type="dxa"/>
-          </w:tcPr>
-          <w:p>
-            <w:pPr>
-              <w:jc w:val="center"/>
+            <w:tcW w:w="2344" w:type="dxa"/>
+          </w:tcPr>
+          <w:p>
+            <w:pPr>
+              <w:jc w:val="center"/>
+              <w:cnfStyle w:val="100000000000" w:firstRow="1" w:lastRow="0" w:firstColumn="0" w:lastColumn="0" w:oddVBand="0" w:evenVBand="0" w:oddHBand="0" w:evenHBand="0" w:firstRowFirstColumn="0" w:firstRowLastColumn="0" w:lastRowFirstColumn="0" w:lastRowLastColumn="0"/>
               <w:rPr>
                 <w:rFonts w:ascii="Arial" w:hAnsi="Arial" w:cs="Arial"/>
                 <w:lang w:val="fr-FR"/>
@@ -565,11 +597,12 @@
         </w:tc>
         <w:tc>
           <w:tcPr>
-            <w:tcW w:w="1872" w:type="dxa"/>
-          </w:tcPr>
-          <w:p>
-            <w:pPr>
-              <w:jc w:val="center"/>
+            <w:tcW w:w="1928" w:type="dxa"/>
+          </w:tcPr>
+          <w:p>
+            <w:pPr>
+              <w:jc w:val="center"/>
+              <w:cnfStyle w:val="100000000000" w:firstRow="1" w:lastRow="0" w:firstColumn="0" w:lastColumn="0" w:oddVBand="0" w:evenVBand="0" w:oddHBand="0" w:evenHBand="0" w:firstRowFirstColumn="0" w:firstRowLastColumn="0" w:lastRowFirstColumn="0" w:lastRowLastColumn="0"/>
               <w:rPr>
                 <w:rFonts w:ascii="Arial" w:hAnsi="Arial" w:cs="Arial"/>
                 <w:lang w:val="fr-FR"/>
@@ -587,11 +620,13 @@
       </w:tr>
       <w:tr>
         <w:trPr>
-          <w:trHeight w:val="3550"/>
+          <w:cnfStyle w:val="000000100000" w:firstRow="0" w:lastRow="0" w:firstColumn="0" w:lastColumn="0" w:oddVBand="0" w:evenVBand="0" w:oddHBand="1" w:evenHBand="0" w:firstRowFirstColumn="0" w:firstRowLastColumn="0" w:lastRowFirstColumn="0" w:lastRowLastColumn="0"/>
+          <w:trHeight w:val="3777"/>
         </w:trPr>
         <w:tc>
           <w:tcPr>
-            <w:tcW w:w="1855" w:type="dxa"/>
+            <w:cnfStyle w:val="001000000000" w:firstRow="0" w:lastRow="0" w:firstColumn="1" w:lastColumn="0" w:oddVBand="0" w:evenVBand="0" w:oddHBand="0" w:evenHBand="0" w:firstRowFirstColumn="0" w:firstRowLastColumn="0" w:lastRowFirstColumn="0" w:lastRowLastColumn="0"/>
+            <w:tcW w:w="1910" w:type="dxa"/>
           </w:tcPr>
           <w:p>
             <w:pPr>
@@ -657,198 +692,224 @@
                 <w:rFonts w:ascii="Arial" w:hAnsi="Arial" w:cs="Arial"/>
                 <w:lang w:val="fr-FR"/>
               </w:rPr>
-              <w:t>23.02.2022</w:t>
-            </w:r>
-          </w:p>
-        </w:tc>
-        <w:tc>
-          <w:tcPr>
-            <w:tcW w:w="1788" w:type="dxa"/>
-          </w:tcPr>
-          <w:p>
-            <w:pPr>
-              <w:rPr>
-                <w:rFonts w:ascii="Arial" w:hAnsi="Arial" w:cs="Arial"/>
-                <w:lang w:val="fr-FR"/>
-              </w:rPr>
-            </w:pPr>
-          </w:p>
-          <w:p>
-            <w:pPr>
-              <w:rPr>
-                <w:rFonts w:ascii="Arial" w:hAnsi="Arial" w:cs="Arial"/>
-                <w:lang w:val="fr-FR"/>
-              </w:rPr>
-            </w:pPr>
-          </w:p>
-        </w:tc>
-        <w:tc>
-          <w:tcPr>
-            <w:tcW w:w="2156" w:type="dxa"/>
-          </w:tcPr>
-          <w:p>
-            <w:pPr>
-              <w:rPr>
-                <w:rFonts w:ascii="Arial" w:hAnsi="Arial" w:cs="Arial"/>
-                <w:lang w:val="fr-FR"/>
-              </w:rPr>
-            </w:pPr>
-          </w:p>
-          <w:p>
-            <w:pPr>
-              <w:rPr>
-                <w:rFonts w:ascii="Arial" w:hAnsi="Arial" w:cs="Arial"/>
-                <w:lang w:val="fr-FR"/>
-              </w:rPr>
-            </w:pPr>
-          </w:p>
-          <w:p>
-            <w:pPr>
-              <w:rPr>
-                <w:rFonts w:ascii="Arial" w:hAnsi="Arial" w:cs="Arial"/>
-                <w:lang w:val="fr-FR"/>
-              </w:rPr>
-            </w:pPr>
-          </w:p>
-          <w:p>
-            <w:pPr>
-              <w:rPr>
-                <w:rFonts w:ascii="Arial" w:hAnsi="Arial" w:cs="Arial"/>
-                <w:lang w:val="fr-FR"/>
-              </w:rPr>
-            </w:pPr>
-          </w:p>
-          <w:p>
-            <w:pPr>
-              <w:rPr>
-                <w:rFonts w:ascii="Arial" w:hAnsi="Arial" w:cs="Arial"/>
-                <w:lang w:val="fr-FR"/>
-              </w:rPr>
-            </w:pPr>
-          </w:p>
-        </w:tc>
-        <w:tc>
-          <w:tcPr>
-            <w:tcW w:w="2276" w:type="dxa"/>
-          </w:tcPr>
-          <w:p>
-            <w:pPr>
-              <w:rPr>
-                <w:rFonts w:ascii="Arial" w:hAnsi="Arial" w:cs="Arial"/>
-                <w:lang w:val="fr-FR"/>
-              </w:rPr>
-            </w:pPr>
-          </w:p>
-          <w:p>
-            <w:pPr>
-              <w:rPr>
-                <w:rFonts w:ascii="Arial" w:hAnsi="Arial" w:cs="Arial"/>
-                <w:lang w:val="fr-FR"/>
-              </w:rPr>
-            </w:pPr>
-          </w:p>
-          <w:p>
-            <w:pPr>
-              <w:rPr>
-                <w:rFonts w:ascii="Arial" w:hAnsi="Arial" w:cs="Arial"/>
-                <w:lang w:val="fr-FR"/>
-              </w:rPr>
-            </w:pPr>
-          </w:p>
-          <w:p>
-            <w:pPr>
-              <w:rPr>
-                <w:rFonts w:ascii="Arial" w:hAnsi="Arial" w:cs="Arial"/>
-                <w:lang w:val="fr-FR"/>
-              </w:rPr>
-            </w:pPr>
-          </w:p>
-          <w:p>
-            <w:pPr>
-              <w:rPr>
-                <w:rFonts w:ascii="Arial" w:hAnsi="Arial" w:cs="Arial"/>
-                <w:lang w:val="fr-FR"/>
-              </w:rPr>
-            </w:pPr>
-          </w:p>
-          <w:p>
-            <w:pPr>
-              <w:rPr>
-                <w:rFonts w:ascii="Arial" w:hAnsi="Arial" w:cs="Arial"/>
-                <w:lang w:val="fr-FR"/>
-              </w:rPr>
-            </w:pPr>
-            <w:r>
-              <w:rPr>
-                <w:rFonts w:ascii="Arial" w:hAnsi="Arial" w:cs="Arial"/>
-                <w:lang w:val="fr-FR"/>
-              </w:rPr>
-              <w:t xml:space="preserve">      </w:t>
-            </w:r>
-          </w:p>
-        </w:tc>
-        <w:tc>
-          <w:tcPr>
-            <w:tcW w:w="1872" w:type="dxa"/>
-          </w:tcPr>
-          <w:p>
-            <w:pPr>
-              <w:rPr>
-                <w:rFonts w:ascii="Arial" w:hAnsi="Arial" w:cs="Arial"/>
-                <w:lang w:val="fr-FR"/>
-              </w:rPr>
-            </w:pPr>
-          </w:p>
-          <w:p>
-            <w:pPr>
-              <w:rPr>
-                <w:rFonts w:ascii="Arial" w:hAnsi="Arial" w:cs="Arial"/>
-                <w:lang w:val="fr-FR"/>
-              </w:rPr>
-            </w:pPr>
-          </w:p>
-          <w:p>
-            <w:pPr>
-              <w:rPr>
-                <w:rFonts w:ascii="Arial" w:hAnsi="Arial" w:cs="Arial"/>
-                <w:lang w:val="fr-FR"/>
-              </w:rPr>
-            </w:pPr>
-          </w:p>
-          <w:p>
-            <w:pPr>
-              <w:rPr>
-                <w:rFonts w:ascii="Arial" w:hAnsi="Arial" w:cs="Arial"/>
-                <w:lang w:val="fr-FR"/>
-              </w:rPr>
-            </w:pPr>
-          </w:p>
-          <w:p>
-            <w:pPr>
-              <w:rPr>
-                <w:rFonts w:ascii="Arial" w:hAnsi="Arial" w:cs="Arial"/>
-                <w:lang w:val="fr-FR"/>
-              </w:rPr>
-            </w:pPr>
-          </w:p>
-          <w:p>
-            <w:pPr>
-              <w:rPr>
-                <w:rFonts w:ascii="Arial" w:hAnsi="Arial" w:cs="Arial"/>
-                <w:lang w:val="fr-FR"/>
-              </w:rPr>
-            </w:pPr>
-            <w:r>
-              <w:rPr>
-                <w:rFonts w:ascii="Arial" w:hAnsi="Arial" w:cs="Arial"/>
-                <w:lang w:val="fr-FR"/>
-              </w:rPr>
-              <w:t xml:space="preserve">   </w:t>
-            </w:r>
+              <w:t>03</w:t>
+            </w:r>
+            <w:r>
+              <w:rPr>
+                <w:rFonts w:ascii="Arial" w:hAnsi="Arial" w:cs="Arial"/>
+                <w:lang w:val="fr-FR"/>
+              </w:rPr>
+              <w:t>.0</w:t>
+            </w:r>
+            <w:r>
+              <w:rPr>
+                <w:rFonts w:ascii="Arial" w:hAnsi="Arial" w:cs="Arial"/>
+                <w:lang w:val="fr-FR"/>
+              </w:rPr>
+              <w:t>2</w:t>
+            </w:r>
+            <w:r>
+              <w:rPr>
+                <w:rFonts w:ascii="Arial" w:hAnsi="Arial" w:cs="Arial"/>
+                <w:lang w:val="fr-FR"/>
+              </w:rPr>
+              <w:t>.2022</w:t>
+            </w:r>
+          </w:p>
+        </w:tc>
+        <w:tc>
+          <w:tcPr>
+            <w:tcW w:w="1841" w:type="dxa"/>
+          </w:tcPr>
+          <w:p>
+            <w:pPr>
+              <w:cnfStyle w:val="000000100000" w:firstRow="0" w:lastRow="0" w:firstColumn="0" w:lastColumn="0" w:oddVBand="0" w:evenVBand="0" w:oddHBand="1" w:evenHBand="0" w:firstRowFirstColumn="0" w:firstRowLastColumn="0" w:lastRowFirstColumn="0" w:lastRowLastColumn="0"/>
+              <w:rPr>
+                <w:rFonts w:ascii="Arial" w:hAnsi="Arial" w:cs="Arial"/>
+                <w:lang w:val="fr-FR"/>
+              </w:rPr>
+            </w:pPr>
+          </w:p>
+          <w:p>
+            <w:pPr>
+              <w:cnfStyle w:val="000000100000" w:firstRow="0" w:lastRow="0" w:firstColumn="0" w:lastColumn="0" w:oddVBand="0" w:evenVBand="0" w:oddHBand="1" w:evenHBand="0" w:firstRowFirstColumn="0" w:firstRowLastColumn="0" w:lastRowFirstColumn="0" w:lastRowLastColumn="0"/>
+              <w:rPr>
+                <w:rFonts w:ascii="Arial" w:hAnsi="Arial" w:cs="Arial"/>
+                <w:lang w:val="fr-FR"/>
+              </w:rPr>
+            </w:pPr>
+          </w:p>
+        </w:tc>
+        <w:tc>
+          <w:tcPr>
+            <w:tcW w:w="2220" w:type="dxa"/>
+          </w:tcPr>
+          <w:p>
+            <w:pPr>
+              <w:cnfStyle w:val="000000100000" w:firstRow="0" w:lastRow="0" w:firstColumn="0" w:lastColumn="0" w:oddVBand="0" w:evenVBand="0" w:oddHBand="1" w:evenHBand="0" w:firstRowFirstColumn="0" w:firstRowLastColumn="0" w:lastRowFirstColumn="0" w:lastRowLastColumn="0"/>
+              <w:rPr>
+                <w:rFonts w:ascii="Arial" w:hAnsi="Arial" w:cs="Arial"/>
+                <w:lang w:val="fr-FR"/>
+              </w:rPr>
+            </w:pPr>
+          </w:p>
+          <w:p>
+            <w:pPr>
+              <w:cnfStyle w:val="000000100000" w:firstRow="0" w:lastRow="0" w:firstColumn="0" w:lastColumn="0" w:oddVBand="0" w:evenVBand="0" w:oddHBand="1" w:evenHBand="0" w:firstRowFirstColumn="0" w:firstRowLastColumn="0" w:lastRowFirstColumn="0" w:lastRowLastColumn="0"/>
+              <w:rPr>
+                <w:rFonts w:ascii="Arial" w:hAnsi="Arial" w:cs="Arial"/>
+                <w:lang w:val="fr-FR"/>
+              </w:rPr>
+            </w:pPr>
+          </w:p>
+          <w:p>
+            <w:pPr>
+              <w:cnfStyle w:val="000000100000" w:firstRow="0" w:lastRow="0" w:firstColumn="0" w:lastColumn="0" w:oddVBand="0" w:evenVBand="0" w:oddHBand="1" w:evenHBand="0" w:firstRowFirstColumn="0" w:firstRowLastColumn="0" w:lastRowFirstColumn="0" w:lastRowLastColumn="0"/>
+              <w:rPr>
+                <w:rFonts w:ascii="Arial" w:hAnsi="Arial" w:cs="Arial"/>
+                <w:lang w:val="fr-FR"/>
+              </w:rPr>
+            </w:pPr>
+          </w:p>
+          <w:p>
+            <w:pPr>
+              <w:cnfStyle w:val="000000100000" w:firstRow="0" w:lastRow="0" w:firstColumn="0" w:lastColumn="0" w:oddVBand="0" w:evenVBand="0" w:oddHBand="1" w:evenHBand="0" w:firstRowFirstColumn="0" w:firstRowLastColumn="0" w:lastRowFirstColumn="0" w:lastRowLastColumn="0"/>
+              <w:rPr>
+                <w:rFonts w:ascii="Arial" w:hAnsi="Arial" w:cs="Arial"/>
+                <w:lang w:val="fr-FR"/>
+              </w:rPr>
+            </w:pPr>
+          </w:p>
+          <w:p>
+            <w:pPr>
+              <w:cnfStyle w:val="000000100000" w:firstRow="0" w:lastRow="0" w:firstColumn="0" w:lastColumn="0" w:oddVBand="0" w:evenVBand="0" w:oddHBand="1" w:evenHBand="0" w:firstRowFirstColumn="0" w:firstRowLastColumn="0" w:lastRowFirstColumn="0" w:lastRowLastColumn="0"/>
+              <w:rPr>
+                <w:rFonts w:ascii="Arial" w:hAnsi="Arial" w:cs="Arial"/>
+                <w:lang w:val="fr-FR"/>
+              </w:rPr>
+            </w:pPr>
+          </w:p>
+        </w:tc>
+        <w:tc>
+          <w:tcPr>
+            <w:tcW w:w="2344" w:type="dxa"/>
+          </w:tcPr>
+          <w:p>
+            <w:pPr>
+              <w:cnfStyle w:val="000000100000" w:firstRow="0" w:lastRow="0" w:firstColumn="0" w:lastColumn="0" w:oddVBand="0" w:evenVBand="0" w:oddHBand="1" w:evenHBand="0" w:firstRowFirstColumn="0" w:firstRowLastColumn="0" w:lastRowFirstColumn="0" w:lastRowLastColumn="0"/>
+              <w:rPr>
+                <w:rFonts w:ascii="Arial" w:hAnsi="Arial" w:cs="Arial"/>
+                <w:lang w:val="fr-FR"/>
+              </w:rPr>
+            </w:pPr>
+          </w:p>
+          <w:p>
+            <w:pPr>
+              <w:cnfStyle w:val="000000100000" w:firstRow="0" w:lastRow="0" w:firstColumn="0" w:lastColumn="0" w:oddVBand="0" w:evenVBand="0" w:oddHBand="1" w:evenHBand="0" w:firstRowFirstColumn="0" w:firstRowLastColumn="0" w:lastRowFirstColumn="0" w:lastRowLastColumn="0"/>
+              <w:rPr>
+                <w:rFonts w:ascii="Arial" w:hAnsi="Arial" w:cs="Arial"/>
+                <w:lang w:val="fr-FR"/>
+              </w:rPr>
+            </w:pPr>
+          </w:p>
+          <w:p>
+            <w:pPr>
+              <w:cnfStyle w:val="000000100000" w:firstRow="0" w:lastRow="0" w:firstColumn="0" w:lastColumn="0" w:oddVBand="0" w:evenVBand="0" w:oddHBand="1" w:evenHBand="0" w:firstRowFirstColumn="0" w:firstRowLastColumn="0" w:lastRowFirstColumn="0" w:lastRowLastColumn="0"/>
+              <w:rPr>
+                <w:rFonts w:ascii="Arial" w:hAnsi="Arial" w:cs="Arial"/>
+                <w:lang w:val="fr-FR"/>
+              </w:rPr>
+            </w:pPr>
+          </w:p>
+          <w:p>
+            <w:pPr>
+              <w:cnfStyle w:val="000000100000" w:firstRow="0" w:lastRow="0" w:firstColumn="0" w:lastColumn="0" w:oddVBand="0" w:evenVBand="0" w:oddHBand="1" w:evenHBand="0" w:firstRowFirstColumn="0" w:firstRowLastColumn="0" w:lastRowFirstColumn="0" w:lastRowLastColumn="0"/>
+              <w:rPr>
+                <w:rFonts w:ascii="Arial" w:hAnsi="Arial" w:cs="Arial"/>
+                <w:lang w:val="fr-FR"/>
+              </w:rPr>
+            </w:pPr>
+          </w:p>
+          <w:p>
+            <w:pPr>
+              <w:cnfStyle w:val="000000100000" w:firstRow="0" w:lastRow="0" w:firstColumn="0" w:lastColumn="0" w:oddVBand="0" w:evenVBand="0" w:oddHBand="1" w:evenHBand="0" w:firstRowFirstColumn="0" w:firstRowLastColumn="0" w:lastRowFirstColumn="0" w:lastRowLastColumn="0"/>
+              <w:rPr>
+                <w:rFonts w:ascii="Arial" w:hAnsi="Arial" w:cs="Arial"/>
+                <w:lang w:val="fr-FR"/>
+              </w:rPr>
+            </w:pPr>
+          </w:p>
+          <w:p>
+            <w:pPr>
+              <w:jc w:val="center"/>
+              <w:cnfStyle w:val="000000100000" w:firstRow="0" w:lastRow="0" w:firstColumn="0" w:lastColumn="0" w:oddVBand="0" w:evenVBand="0" w:oddHBand="1" w:evenHBand="0" w:firstRowFirstColumn="0" w:firstRowLastColumn="0" w:lastRowFirstColumn="0" w:lastRowLastColumn="0"/>
+              <w:rPr>
+                <w:rFonts w:ascii="Arial" w:hAnsi="Arial" w:cs="Arial"/>
+                <w:lang w:val="fr-FR"/>
+              </w:rPr>
+            </w:pPr>
+          </w:p>
+        </w:tc>
+        <w:tc>
+          <w:tcPr>
+            <w:tcW w:w="1928" w:type="dxa"/>
+          </w:tcPr>
+          <w:p>
+            <w:pPr>
+              <w:cnfStyle w:val="000000100000" w:firstRow="0" w:lastRow="0" w:firstColumn="0" w:lastColumn="0" w:oddVBand="0" w:evenVBand="0" w:oddHBand="1" w:evenHBand="0" w:firstRowFirstColumn="0" w:firstRowLastColumn="0" w:lastRowFirstColumn="0" w:lastRowLastColumn="0"/>
+              <w:rPr>
+                <w:rFonts w:ascii="Arial" w:hAnsi="Arial" w:cs="Arial"/>
+                <w:lang w:val="fr-FR"/>
+              </w:rPr>
+            </w:pPr>
+          </w:p>
+          <w:p>
+            <w:pPr>
+              <w:cnfStyle w:val="000000100000" w:firstRow="0" w:lastRow="0" w:firstColumn="0" w:lastColumn="0" w:oddVBand="0" w:evenVBand="0" w:oddHBand="1" w:evenHBand="0" w:firstRowFirstColumn="0" w:firstRowLastColumn="0" w:lastRowFirstColumn="0" w:lastRowLastColumn="0"/>
+              <w:rPr>
+                <w:rFonts w:ascii="Arial" w:hAnsi="Arial" w:cs="Arial"/>
+                <w:lang w:val="fr-FR"/>
+              </w:rPr>
+            </w:pPr>
+          </w:p>
+          <w:p>
+            <w:pPr>
+              <w:cnfStyle w:val="000000100000" w:firstRow="0" w:lastRow="0" w:firstColumn="0" w:lastColumn="0" w:oddVBand="0" w:evenVBand="0" w:oddHBand="1" w:evenHBand="0" w:firstRowFirstColumn="0" w:firstRowLastColumn="0" w:lastRowFirstColumn="0" w:lastRowLastColumn="0"/>
+              <w:rPr>
+                <w:rFonts w:ascii="Arial" w:hAnsi="Arial" w:cs="Arial"/>
+                <w:lang w:val="fr-FR"/>
+              </w:rPr>
+            </w:pPr>
+          </w:p>
+          <w:p>
+            <w:pPr>
+              <w:cnfStyle w:val="000000100000" w:firstRow="0" w:lastRow="0" w:firstColumn="0" w:lastColumn="0" w:oddVBand="0" w:evenVBand="0" w:oddHBand="1" w:evenHBand="0" w:firstRowFirstColumn="0" w:firstRowLastColumn="0" w:lastRowFirstColumn="0" w:lastRowLastColumn="0"/>
+              <w:rPr>
+                <w:rFonts w:ascii="Arial" w:hAnsi="Arial" w:cs="Arial"/>
+                <w:lang w:val="fr-FR"/>
+              </w:rPr>
+            </w:pPr>
+          </w:p>
+          <w:p>
+            <w:pPr>
+              <w:jc w:val="both"/>
+              <w:cnfStyle w:val="000000100000" w:firstRow="0" w:lastRow="0" w:firstColumn="0" w:lastColumn="0" w:oddVBand="0" w:evenVBand="0" w:oddHBand="1" w:evenHBand="0" w:firstRowFirstColumn="0" w:firstRowLastColumn="0" w:lastRowFirstColumn="0" w:lastRowLastColumn="0"/>
+              <w:rPr>
+                <w:rFonts w:ascii="Arial" w:hAnsi="Arial" w:cs="Arial"/>
+                <w:lang w:val="fr-FR"/>
+              </w:rPr>
+            </w:pPr>
           </w:p>
         </w:tc>
       </w:tr>
     </w:tbl>
+    <w:p>
+      <w:pPr>
+        <w:rPr>
+          <w:rFonts w:ascii="Arial" w:hAnsi="Arial" w:cs="Arial"/>
+        </w:rPr>
+      </w:pPr>
+    </w:p>
     <w:p>
       <w:pPr>
         <w:rPr>
@@ -1346,6 +1407,188 @@
       </w:tblBorders>
     </w:tblPr>
   </w:style>
+  <w:style w:type="table" w:styleId="TableauGrille5Fonc">
+    <w:name w:val="Grid Table 5 Dark"/>
+    <w:basedOn w:val="TableauNormal"/>
+    <w:uiPriority w:val="50"/>
+    <w:rsid w:val="00740D68"/>
+    <w:pPr>
+      <w:spacing w:after="0" w:line="240" w:lineRule="auto"/>
+    </w:pPr>
+    <w:tblPr>
+      <w:tblStyleRowBandSize w:val="1"/>
+      <w:tblStyleColBandSize w:val="1"/>
+      <w:tblBorders>
+        <w:top w:val="single" w:sz="4" w:space="0" w:color="FFFFFF" w:themeColor="background1"/>
+        <w:left w:val="single" w:sz="4" w:space="0" w:color="FFFFFF" w:themeColor="background1"/>
+        <w:bottom w:val="single" w:sz="4" w:space="0" w:color="FFFFFF" w:themeColor="background1"/>
+        <w:right w:val="single" w:sz="4" w:space="0" w:color="FFFFFF" w:themeColor="background1"/>
+        <w:insideH w:val="single" w:sz="4" w:space="0" w:color="FFFFFF" w:themeColor="background1"/>
+        <w:insideV w:val="single" w:sz="4" w:space="0" w:color="FFFFFF" w:themeColor="background1"/>
+      </w:tblBorders>
+    </w:tblPr>
+    <w:tcPr>
+      <w:shd w:val="clear" w:color="auto" w:fill="CCCCCC" w:themeFill="text1" w:themeFillTint="33"/>
+    </w:tcPr>
+    <w:tblStylePr w:type="firstRow">
+      <w:rPr>
+        <w:b/>
+        <w:bCs/>
+        <w:color w:val="FFFFFF" w:themeColor="background1"/>
+      </w:rPr>
+      <w:tblPr/>
+      <w:tcPr>
+        <w:tcBorders>
+          <w:top w:val="single" w:sz="4" w:space="0" w:color="FFFFFF" w:themeColor="background1"/>
+          <w:left w:val="single" w:sz="4" w:space="0" w:color="FFFFFF" w:themeColor="background1"/>
+          <w:right w:val="single" w:sz="4" w:space="0" w:color="FFFFFF" w:themeColor="background1"/>
+          <w:insideH w:val="nil"/>
+          <w:insideV w:val="nil"/>
+        </w:tcBorders>
+        <w:shd w:val="clear" w:color="auto" w:fill="000000" w:themeFill="text1"/>
+      </w:tcPr>
+    </w:tblStylePr>
+    <w:tblStylePr w:type="lastRow">
+      <w:rPr>
+        <w:b/>
+        <w:bCs/>
+        <w:color w:val="FFFFFF" w:themeColor="background1"/>
+      </w:rPr>
+      <w:tblPr/>
+      <w:tcPr>
+        <w:tcBorders>
+          <w:left w:val="single" w:sz="4" w:space="0" w:color="FFFFFF" w:themeColor="background1"/>
+          <w:bottom w:val="single" w:sz="4" w:space="0" w:color="FFFFFF" w:themeColor="background1"/>
+          <w:right w:val="single" w:sz="4" w:space="0" w:color="FFFFFF" w:themeColor="background1"/>
+          <w:insideH w:val="nil"/>
+          <w:insideV w:val="nil"/>
+        </w:tcBorders>
+        <w:shd w:val="clear" w:color="auto" w:fill="000000" w:themeFill="text1"/>
+      </w:tcPr>
+    </w:tblStylePr>
+    <w:tblStylePr w:type="firstCol">
+      <w:rPr>
+        <w:b/>
+        <w:bCs/>
+        <w:color w:val="FFFFFF" w:themeColor="background1"/>
+      </w:rPr>
+      <w:tblPr/>
+      <w:tcPr>
+        <w:tcBorders>
+          <w:top w:val="single" w:sz="4" w:space="0" w:color="FFFFFF" w:themeColor="background1"/>
+          <w:left w:val="single" w:sz="4" w:space="0" w:color="FFFFFF" w:themeColor="background1"/>
+          <w:bottom w:val="single" w:sz="4" w:space="0" w:color="FFFFFF" w:themeColor="background1"/>
+          <w:insideV w:val="nil"/>
+        </w:tcBorders>
+        <w:shd w:val="clear" w:color="auto" w:fill="000000" w:themeFill="text1"/>
+      </w:tcPr>
+    </w:tblStylePr>
+    <w:tblStylePr w:type="lastCol">
+      <w:rPr>
+        <w:b/>
+        <w:bCs/>
+        <w:color w:val="FFFFFF" w:themeColor="background1"/>
+      </w:rPr>
+      <w:tblPr/>
+      <w:tcPr>
+        <w:tcBorders>
+          <w:top w:val="single" w:sz="4" w:space="0" w:color="FFFFFF" w:themeColor="background1"/>
+          <w:bottom w:val="single" w:sz="4" w:space="0" w:color="FFFFFF" w:themeColor="background1"/>
+          <w:right w:val="single" w:sz="4" w:space="0" w:color="FFFFFF" w:themeColor="background1"/>
+          <w:insideV w:val="nil"/>
+        </w:tcBorders>
+        <w:shd w:val="clear" w:color="auto" w:fill="000000" w:themeFill="text1"/>
+      </w:tcPr>
+    </w:tblStylePr>
+    <w:tblStylePr w:type="band1Vert">
+      <w:tblPr/>
+      <w:tcPr>
+        <w:shd w:val="clear" w:color="auto" w:fill="999999" w:themeFill="text1" w:themeFillTint="66"/>
+      </w:tcPr>
+    </w:tblStylePr>
+    <w:tblStylePr w:type="band1Horz">
+      <w:tblPr/>
+      <w:tcPr>
+        <w:shd w:val="clear" w:color="auto" w:fill="999999" w:themeFill="text1" w:themeFillTint="66"/>
+      </w:tcPr>
+    </w:tblStylePr>
+  </w:style>
+  <w:style w:type="table" w:styleId="TableauGrille4-Accentuation1">
+    <w:name w:val="Grid Table 4 Accent 1"/>
+    <w:basedOn w:val="TableauNormal"/>
+    <w:uiPriority w:val="49"/>
+    <w:rsid w:val="00740D68"/>
+    <w:pPr>
+      <w:spacing w:after="0" w:line="240" w:lineRule="auto"/>
+    </w:pPr>
+    <w:tblPr>
+      <w:tblStyleRowBandSize w:val="1"/>
+      <w:tblStyleColBandSize w:val="1"/>
+      <w:tblBorders>
+        <w:top w:val="single" w:sz="4" w:space="0" w:color="8EAADB" w:themeColor="accent1" w:themeTint="99"/>
+        <w:left w:val="single" w:sz="4" w:space="0" w:color="8EAADB" w:themeColor="accent1" w:themeTint="99"/>
+        <w:bottom w:val="single" w:sz="4" w:space="0" w:color="8EAADB" w:themeColor="accent1" w:themeTint="99"/>
+        <w:right w:val="single" w:sz="4" w:space="0" w:color="8EAADB" w:themeColor="accent1" w:themeTint="99"/>
+        <w:insideH w:val="single" w:sz="4" w:space="0" w:color="8EAADB" w:themeColor="accent1" w:themeTint="99"/>
+        <w:insideV w:val="single" w:sz="4" w:space="0" w:color="8EAADB" w:themeColor="accent1" w:themeTint="99"/>
+      </w:tblBorders>
+    </w:tblPr>
+    <w:tblStylePr w:type="firstRow">
+      <w:rPr>
+        <w:b/>
+        <w:bCs/>
+        <w:color w:val="FFFFFF" w:themeColor="background1"/>
+      </w:rPr>
+      <w:tblPr/>
+      <w:tcPr>
+        <w:tcBorders>
+          <w:top w:val="single" w:sz="4" w:space="0" w:color="4472C4" w:themeColor="accent1"/>
+          <w:left w:val="single" w:sz="4" w:space="0" w:color="4472C4" w:themeColor="accent1"/>
+          <w:bottom w:val="single" w:sz="4" w:space="0" w:color="4472C4" w:themeColor="accent1"/>
+          <w:right w:val="single" w:sz="4" w:space="0" w:color="4472C4" w:themeColor="accent1"/>
+          <w:insideH w:val="nil"/>
+          <w:insideV w:val="nil"/>
+        </w:tcBorders>
+        <w:shd w:val="clear" w:color="auto" w:fill="4472C4" w:themeFill="accent1"/>
+      </w:tcPr>
+    </w:tblStylePr>
+    <w:tblStylePr w:type="lastRow">
+      <w:rPr>
+        <w:b/>
+        <w:bCs/>
+      </w:rPr>
+      <w:tblPr/>
+      <w:tcPr>
+        <w:tcBorders>
+          <w:top w:val="double" w:sz="4" w:space="0" w:color="4472C4" w:themeColor="accent1"/>
+        </w:tcBorders>
+      </w:tcPr>
+    </w:tblStylePr>
+    <w:tblStylePr w:type="firstCol">
+      <w:rPr>
+        <w:b/>
+        <w:bCs/>
+      </w:rPr>
+    </w:tblStylePr>
+    <w:tblStylePr w:type="lastCol">
+      <w:rPr>
+        <w:b/>
+        <w:bCs/>
+      </w:rPr>
+    </w:tblStylePr>
+    <w:tblStylePr w:type="band1Vert">
+      <w:tblPr/>
+      <w:tcPr>
+        <w:shd w:val="clear" w:color="auto" w:fill="D9E2F3" w:themeFill="accent1" w:themeFillTint="33"/>
+      </w:tcPr>
+    </w:tblStylePr>
+    <w:tblStylePr w:type="band1Horz">
+      <w:tblPr/>
+      <w:tcPr>
+        <w:shd w:val="clear" w:color="auto" w:fill="D9E2F3" w:themeFill="accent1" w:themeFillTint="33"/>
+      </w:tcPr>
+    </w:tblStylePr>
+  </w:style>
 </w:styles>
 </file>
 

</xml_diff>